<commit_message>
Add lab 3: Quicksort
</commit_message>
<xml_diff>
--- a/reports/FILIP-2.DOCX
+++ b/reports/FILIP-2.DOCX
@@ -377,7 +377,27 @@
           <w:sz w:val="28"/>
           <w:szCs w:val="28"/>
         </w:rPr>
-        <w:t>Лектор:</w:t>
+        <w:t>Лектор</w:t>
+      </w:r>
+      <w:r>
+        <w:rPr>
+          <w:rFonts w:ascii="Times New Roman" w:eastAsia="Times New Roman" w:hAnsi="Times New Roman" w:cs="Times New Roman"/>
+          <w:b/>
+          <w:sz w:val="28"/>
+          <w:szCs w:val="28"/>
+        </w:rPr>
+        <w:t>ка</w:t>
+      </w:r>
+      <w:bookmarkStart w:id="1" w:name="_GoBack"/>
+      <w:bookmarkEnd w:id="1"/>
+      <w:r>
+        <w:rPr>
+          <w:rFonts w:ascii="Times New Roman" w:eastAsia="Times New Roman" w:hAnsi="Times New Roman" w:cs="Times New Roman"/>
+          <w:b/>
+          <w:sz w:val="28"/>
+          <w:szCs w:val="28"/>
+        </w:rPr>
+        <w:t>:</w:t>
       </w:r>
     </w:p>
     <w:p>
@@ -517,7 +537,25 @@
           <w:sz w:val="28"/>
           <w:szCs w:val="28"/>
         </w:rPr>
-        <w:t>Прийняв:</w:t>
+        <w:t>Прийня</w:t>
+      </w:r>
+      <w:r>
+        <w:rPr>
+          <w:rFonts w:ascii="Times New Roman" w:eastAsia="Times New Roman" w:hAnsi="Times New Roman" w:cs="Times New Roman"/>
+          <w:b/>
+          <w:sz w:val="28"/>
+          <w:szCs w:val="28"/>
+        </w:rPr>
+        <w:t>ла</w:t>
+      </w:r>
+      <w:r>
+        <w:rPr>
+          <w:rFonts w:ascii="Times New Roman" w:eastAsia="Times New Roman" w:hAnsi="Times New Roman" w:cs="Times New Roman"/>
+          <w:b/>
+          <w:sz w:val="28"/>
+          <w:szCs w:val="28"/>
+        </w:rPr>
+        <w:t>:</w:t>
       </w:r>
     </w:p>
     <w:p>
@@ -11217,8 +11255,6 @@
           <w:lang w:val="en-US"/>
         </w:rPr>
       </w:pPr>
-      <w:bookmarkStart w:id="1" w:name="_GoBack"/>
-      <w:bookmarkEnd w:id="1"/>
     </w:p>
     <w:sectPr>
       <w:pgSz w:w="12240" w:h="15840"/>
@@ -13692,7 +13728,7 @@
 </file>
 
 <file path=customXml/itemProps1.xml><?xml version="1.0" encoding="utf-8"?>
-<ds:datastoreItem xmlns:ds="http://schemas.openxmlformats.org/officeDocument/2006/customXml" ds:itemID="{499C0367-ED32-42CC-B88C-89C73B2FB185}">
+<ds:datastoreItem xmlns:ds="http://schemas.openxmlformats.org/officeDocument/2006/customXml" ds:itemID="{0041BA35-DE26-44E8-81BE-1B531EBCC90E}">
   <ds:schemaRefs>
     <ds:schemaRef ds:uri="http://schemas.openxmlformats.org/officeDocument/2006/bibliography"/>
   </ds:schemaRefs>

</xml_diff>